<commit_message>
Adding State of the Art and Developing Tools chapters.
</commit_message>
<xml_diff>
--- a/informe-lab2-optimizacion.docx
+++ b/informe-lab2-optimizacion.docx
@@ -2480,18 +2480,7 @@
           <w:szCs w:val="24"/>
           <w:lang w:val="es-CO"/>
         </w:rPr>
-        <w:t xml:space="preserve"> la distanc</w:t>
-      </w:r>
-      <w:bookmarkStart w:id="4" w:name="_GoBack"/>
-      <w:bookmarkEnd w:id="4"/>
-      <w:r>
-        <w:rPr>
-          <w:rFonts w:ascii="Times New Roman" w:hAnsi="Times New Roman" w:cs="Times New Roman"/>
-          <w:sz w:val="24"/>
-          <w:szCs w:val="24"/>
-          <w:lang w:val="es-CO"/>
-        </w:rPr>
-        <w:t xml:space="preserve">ia entre las ubicaciones </w:t>
+        <w:t xml:space="preserve"> la distancia entre las ubicaciones </w:t>
       </w:r>
       <m:oMath>
         <m:r>
@@ -2877,8 +2866,8 @@
         <w:spacing w:after="0"/>
         <w:ind w:hanging="432"/>
       </w:pPr>
-      <w:bookmarkStart w:id="5" w:name="_2et92p0" w:colFirst="0" w:colLast="0"/>
-      <w:bookmarkEnd w:id="5"/>
+      <w:bookmarkStart w:id="4" w:name="_2et92p0" w:colFirst="0" w:colLast="0"/>
+      <w:bookmarkEnd w:id="4"/>
       <w:r>
         <w:t>Marco Teórico</w:t>
       </w:r>
@@ -2896,31 +2885,31 @@
         <w:spacing w:after="0"/>
         <w:contextualSpacing w:val="0"/>
       </w:pPr>
-      <w:bookmarkStart w:id="6" w:name="_tyjcwt" w:colFirst="0" w:colLast="0"/>
+      <w:bookmarkStart w:id="5" w:name="_tyjcwt" w:colFirst="0" w:colLast="0"/>
+      <w:bookmarkEnd w:id="5"/>
+      <w:r>
+        <w:t xml:space="preserve">2.1 </w:t>
+      </w:r>
+      <w:proofErr w:type="spellStart"/>
+      <w:r>
+        <w:t>Metaheuristica</w:t>
+      </w:r>
+      <w:proofErr w:type="spellEnd"/>
+      <w:r>
+        <w:t xml:space="preserve"> Utilizada:</w:t>
+      </w:r>
+    </w:p>
+    <w:p>
+      <w:pPr>
+        <w:pStyle w:val="Ttulo3"/>
+      </w:pPr>
+    </w:p>
+    <w:p>
+      <w:pPr>
+        <w:pStyle w:val="Ttulo3"/>
+      </w:pPr>
+      <w:bookmarkStart w:id="6" w:name="_3dy6vkm" w:colFirst="0" w:colLast="0"/>
       <w:bookmarkEnd w:id="6"/>
-      <w:r>
-        <w:t xml:space="preserve">2.1 </w:t>
-      </w:r>
-      <w:proofErr w:type="spellStart"/>
-      <w:r>
-        <w:t>Metaheuristica</w:t>
-      </w:r>
-      <w:proofErr w:type="spellEnd"/>
-      <w:r>
-        <w:t xml:space="preserve"> Utilizada:</w:t>
-      </w:r>
-    </w:p>
-    <w:p>
-      <w:pPr>
-        <w:pStyle w:val="Ttulo3"/>
-      </w:pPr>
-    </w:p>
-    <w:p>
-      <w:pPr>
-        <w:pStyle w:val="Ttulo3"/>
-      </w:pPr>
-      <w:bookmarkStart w:id="7" w:name="_3dy6vkm" w:colFirst="0" w:colLast="0"/>
-      <w:bookmarkEnd w:id="7"/>
       <w:r>
         <w:t xml:space="preserve">2.1.1 </w:t>
       </w:r>
@@ -3566,7 +3555,7 @@
                     <pic:cNvPicPr preferRelativeResize="0"/>
                   </pic:nvPicPr>
                   <pic:blipFill>
-                    <a:blip r:embed="rId7"/>
+                    <a:blip r:embed="rId8"/>
                     <a:srcRect/>
                     <a:stretch>
                       <a:fillRect/>
@@ -3642,6 +3631,452 @@
       </w:pPr>
     </w:p>
     <w:p>
+      <w:pPr>
+        <w:spacing w:after="0" w:line="360" w:lineRule="auto"/>
+        <w:jc w:val="both"/>
+        <w:rPr>
+          <w:rFonts w:ascii="Times New Roman" w:eastAsia="Times New Roman" w:hAnsi="Times New Roman" w:cs="Times New Roman"/>
+          <w:sz w:val="24"/>
+          <w:szCs w:val="24"/>
+        </w:rPr>
+      </w:pPr>
+      <w:r>
+        <w:rPr>
+          <w:rFonts w:ascii="Times New Roman" w:eastAsia="Times New Roman" w:hAnsi="Times New Roman" w:cs="Times New Roman"/>
+          <w:sz w:val="24"/>
+          <w:szCs w:val="24"/>
+        </w:rPr>
+        <w:t>2.2. Estado del Arte</w:t>
+      </w:r>
+    </w:p>
+    <w:p>
+      <w:pPr>
+        <w:spacing w:after="0" w:line="360" w:lineRule="auto"/>
+        <w:jc w:val="both"/>
+        <w:rPr>
+          <w:rFonts w:ascii="Times New Roman" w:eastAsia="Times New Roman" w:hAnsi="Times New Roman" w:cs="Times New Roman"/>
+          <w:sz w:val="24"/>
+          <w:szCs w:val="24"/>
+        </w:rPr>
+      </w:pPr>
+      <w:r>
+        <w:rPr>
+          <w:rFonts w:ascii="Times New Roman" w:eastAsia="Times New Roman" w:hAnsi="Times New Roman" w:cs="Times New Roman"/>
+          <w:sz w:val="24"/>
+          <w:szCs w:val="24"/>
+        </w:rPr>
+        <w:t>Después de la década de los 80’s, el paradigma de resolución heurístico cambió. Apareciero</w:t>
+      </w:r>
+      <w:r>
+        <w:rPr>
+          <w:rFonts w:ascii="Times New Roman" w:eastAsia="Times New Roman" w:hAnsi="Times New Roman" w:cs="Times New Roman"/>
+          <w:sz w:val="24"/>
+          <w:szCs w:val="24"/>
+        </w:rPr>
+        <w:t>n las metaheurísticas con sus principales características. Dentro de esta aparición, volvió a cobrar interés el análisis del problema de asignación cuadrático (QAP).</w:t>
+      </w:r>
+      <w:sdt>
+        <w:sdtPr>
+          <w:rPr>
+            <w:rFonts w:ascii="Times New Roman" w:eastAsia="Times New Roman" w:hAnsi="Times New Roman" w:cs="Times New Roman"/>
+            <w:sz w:val="24"/>
+            <w:szCs w:val="24"/>
+          </w:rPr>
+          <w:id w:val="-945077840"/>
+          <w:citation/>
+        </w:sdtPr>
+        <w:sdtContent>
+          <w:r>
+            <w:rPr>
+              <w:rFonts w:ascii="Times New Roman" w:eastAsia="Times New Roman" w:hAnsi="Times New Roman" w:cs="Times New Roman"/>
+              <w:sz w:val="24"/>
+              <w:szCs w:val="24"/>
+            </w:rPr>
+            <w:fldChar w:fldCharType="begin"/>
+          </w:r>
+          <w:r>
+            <w:rPr>
+              <w:rFonts w:ascii="Times New Roman" w:eastAsia="Times New Roman" w:hAnsi="Times New Roman" w:cs="Times New Roman"/>
+              <w:sz w:val="24"/>
+              <w:szCs w:val="24"/>
+            </w:rPr>
+            <w:instrText xml:space="preserve">CITATION Loi2007 \l 13322 </w:instrText>
+          </w:r>
+          <w:r>
+            <w:rPr>
+              <w:rFonts w:ascii="Times New Roman" w:eastAsia="Times New Roman" w:hAnsi="Times New Roman" w:cs="Times New Roman"/>
+              <w:sz w:val="24"/>
+              <w:szCs w:val="24"/>
+            </w:rPr>
+            <w:fldChar w:fldCharType="separate"/>
+          </w:r>
+          <w:r>
+            <w:rPr>
+              <w:rFonts w:ascii="Times New Roman" w:eastAsia="Times New Roman" w:hAnsi="Times New Roman" w:cs="Times New Roman"/>
+              <w:noProof/>
+              <w:sz w:val="24"/>
+              <w:szCs w:val="24"/>
+            </w:rPr>
+            <w:t xml:space="preserve"> </w:t>
+          </w:r>
+          <w:r>
+            <w:rPr>
+              <w:rFonts w:ascii="Times New Roman" w:eastAsia="Times New Roman" w:hAnsi="Times New Roman" w:cs="Times New Roman"/>
+              <w:noProof/>
+              <w:sz w:val="24"/>
+              <w:szCs w:val="24"/>
+            </w:rPr>
+            <w:t>(Loiola, Maia de Abreu, Boaventura-Netto, Hahn, &amp; Querido, 2007)</w:t>
+          </w:r>
+          <w:r>
+            <w:rPr>
+              <w:rFonts w:ascii="Times New Roman" w:eastAsia="Times New Roman" w:hAnsi="Times New Roman" w:cs="Times New Roman"/>
+              <w:sz w:val="24"/>
+              <w:szCs w:val="24"/>
+            </w:rPr>
+            <w:fldChar w:fldCharType="end"/>
+          </w:r>
+        </w:sdtContent>
+      </w:sdt>
+    </w:p>
+    <w:p>
+      <w:pPr>
+        <w:spacing w:after="0" w:line="360" w:lineRule="auto"/>
+        <w:jc w:val="both"/>
+        <w:rPr>
+          <w:rFonts w:ascii="Times New Roman" w:eastAsia="Times New Roman" w:hAnsi="Times New Roman" w:cs="Times New Roman"/>
+          <w:sz w:val="24"/>
+          <w:szCs w:val="24"/>
+        </w:rPr>
+      </w:pPr>
+    </w:p>
+    <w:p>
+      <w:pPr>
+        <w:spacing w:after="0" w:line="360" w:lineRule="auto"/>
+        <w:jc w:val="both"/>
+        <w:rPr>
+          <w:rFonts w:ascii="Times New Roman" w:eastAsia="Times New Roman" w:hAnsi="Times New Roman" w:cs="Times New Roman"/>
+          <w:sz w:val="24"/>
+          <w:szCs w:val="24"/>
+        </w:rPr>
+      </w:pPr>
+      <w:r>
+        <w:rPr>
+          <w:rFonts w:ascii="Times New Roman" w:eastAsia="Times New Roman" w:hAnsi="Times New Roman" w:cs="Times New Roman"/>
+          <w:sz w:val="24"/>
+          <w:szCs w:val="24"/>
+        </w:rPr>
+        <w:t xml:space="preserve">Dentro de las diversas metaheurísticas basadas en fenómenos naturales, se encuentra </w:t>
+      </w:r>
+      <w:proofErr w:type="spellStart"/>
+      <w:r>
+        <w:rPr>
+          <w:rFonts w:ascii="Times New Roman" w:eastAsia="Times New Roman" w:hAnsi="Times New Roman" w:cs="Times New Roman"/>
+          <w:sz w:val="24"/>
+          <w:szCs w:val="24"/>
+        </w:rPr>
+        <w:t>Simulated</w:t>
+      </w:r>
+      <w:proofErr w:type="spellEnd"/>
+      <w:r>
+        <w:rPr>
+          <w:rFonts w:ascii="Times New Roman" w:eastAsia="Times New Roman" w:hAnsi="Times New Roman" w:cs="Times New Roman"/>
+          <w:sz w:val="24"/>
+          <w:szCs w:val="24"/>
+        </w:rPr>
+        <w:t xml:space="preserve"> </w:t>
+      </w:r>
+      <w:proofErr w:type="spellStart"/>
+      <w:r>
+        <w:rPr>
+          <w:rFonts w:ascii="Times New Roman" w:eastAsia="Times New Roman" w:hAnsi="Times New Roman" w:cs="Times New Roman"/>
+          <w:sz w:val="24"/>
+          <w:szCs w:val="24"/>
+        </w:rPr>
+        <w:t>Annealing</w:t>
+      </w:r>
+      <w:proofErr w:type="spellEnd"/>
+      <w:r>
+        <w:rPr>
+          <w:rFonts w:ascii="Times New Roman" w:eastAsia="Times New Roman" w:hAnsi="Times New Roman" w:cs="Times New Roman"/>
+          <w:sz w:val="24"/>
+          <w:szCs w:val="24"/>
+        </w:rPr>
+        <w:t xml:space="preserve">, donde </w:t>
+      </w:r>
+      <w:proofErr w:type="spellStart"/>
+      <w:r>
+        <w:rPr>
+          <w:rFonts w:ascii="Times New Roman" w:eastAsia="Times New Roman" w:hAnsi="Times New Roman" w:cs="Times New Roman"/>
+          <w:sz w:val="24"/>
+          <w:szCs w:val="24"/>
+        </w:rPr>
+        <w:t>Burkard</w:t>
+      </w:r>
+      <w:proofErr w:type="spellEnd"/>
+      <w:r>
+        <w:rPr>
+          <w:rFonts w:ascii="Times New Roman" w:eastAsia="Times New Roman" w:hAnsi="Times New Roman" w:cs="Times New Roman"/>
+          <w:sz w:val="24"/>
+          <w:szCs w:val="24"/>
+        </w:rPr>
+        <w:t xml:space="preserve"> and </w:t>
+      </w:r>
+      <w:proofErr w:type="spellStart"/>
+      <w:r>
+        <w:rPr>
+          <w:rFonts w:ascii="Times New Roman" w:eastAsia="Times New Roman" w:hAnsi="Times New Roman" w:cs="Times New Roman"/>
+          <w:sz w:val="24"/>
+          <w:szCs w:val="24"/>
+        </w:rPr>
+        <w:t>Rendl</w:t>
+      </w:r>
+      <w:proofErr w:type="spellEnd"/>
+      <w:r>
+        <w:rPr>
+          <w:rFonts w:ascii="Times New Roman" w:eastAsia="Times New Roman" w:hAnsi="Times New Roman" w:cs="Times New Roman"/>
+          <w:sz w:val="24"/>
+          <w:szCs w:val="24"/>
+        </w:rPr>
+        <w:t xml:space="preserve"> (1984) propusieron una de las primeras aplicaciones de </w:t>
+      </w:r>
+      <w:proofErr w:type="spellStart"/>
+      <w:r>
+        <w:rPr>
+          <w:rFonts w:ascii="Times New Roman" w:eastAsia="Times New Roman" w:hAnsi="Times New Roman" w:cs="Times New Roman"/>
+          <w:sz w:val="24"/>
+          <w:szCs w:val="24"/>
+        </w:rPr>
+        <w:t>simulated</w:t>
+      </w:r>
+      <w:proofErr w:type="spellEnd"/>
+      <w:r>
+        <w:rPr>
+          <w:rFonts w:ascii="Times New Roman" w:eastAsia="Times New Roman" w:hAnsi="Times New Roman" w:cs="Times New Roman"/>
+          <w:sz w:val="24"/>
+          <w:szCs w:val="24"/>
+        </w:rPr>
+        <w:t xml:space="preserve"> </w:t>
+      </w:r>
+      <w:proofErr w:type="spellStart"/>
+      <w:r>
+        <w:rPr>
+          <w:rFonts w:ascii="Times New Roman" w:eastAsia="Times New Roman" w:hAnsi="Times New Roman" w:cs="Times New Roman"/>
+          <w:sz w:val="24"/>
+          <w:szCs w:val="24"/>
+        </w:rPr>
+        <w:t>annealing</w:t>
+      </w:r>
+      <w:proofErr w:type="spellEnd"/>
+      <w:r>
+        <w:rPr>
+          <w:rFonts w:ascii="Times New Roman" w:eastAsia="Times New Roman" w:hAnsi="Times New Roman" w:cs="Times New Roman"/>
+          <w:sz w:val="24"/>
+          <w:szCs w:val="24"/>
+        </w:rPr>
+        <w:t xml:space="preserve"> al QAP.</w:t>
+      </w:r>
+      <w:r>
+        <w:rPr>
+          <w:rFonts w:ascii="Times New Roman" w:eastAsia="Times New Roman" w:hAnsi="Times New Roman" w:cs="Times New Roman"/>
+          <w:sz w:val="24"/>
+          <w:szCs w:val="24"/>
+        </w:rPr>
+        <w:t xml:space="preserve"> Los siguientes autores fueron mejorando el modelo, incluyendo nuevos elementos como los componentes de equilibrio, el concepto de temperatura óptima, entre otros.</w:t>
+      </w:r>
+      <w:sdt>
+        <w:sdtPr>
+          <w:rPr>
+            <w:rFonts w:ascii="Times New Roman" w:eastAsia="Times New Roman" w:hAnsi="Times New Roman" w:cs="Times New Roman"/>
+            <w:sz w:val="24"/>
+            <w:szCs w:val="24"/>
+          </w:rPr>
+          <w:id w:val="-263150985"/>
+          <w:citation/>
+        </w:sdtPr>
+        <w:sdtContent>
+          <w:r>
+            <w:rPr>
+              <w:rFonts w:ascii="Times New Roman" w:eastAsia="Times New Roman" w:hAnsi="Times New Roman" w:cs="Times New Roman"/>
+              <w:sz w:val="24"/>
+              <w:szCs w:val="24"/>
+            </w:rPr>
+            <w:fldChar w:fldCharType="begin"/>
+          </w:r>
+          <w:r>
+            <w:rPr>
+              <w:rFonts w:ascii="Times New Roman" w:eastAsia="Times New Roman" w:hAnsi="Times New Roman" w:cs="Times New Roman"/>
+              <w:sz w:val="24"/>
+              <w:szCs w:val="24"/>
+            </w:rPr>
+            <w:instrText xml:space="preserve"> CITATION Bur1998 \l 13322 </w:instrText>
+          </w:r>
+          <w:r>
+            <w:rPr>
+              <w:rFonts w:ascii="Times New Roman" w:eastAsia="Times New Roman" w:hAnsi="Times New Roman" w:cs="Times New Roman"/>
+              <w:sz w:val="24"/>
+              <w:szCs w:val="24"/>
+            </w:rPr>
+            <w:fldChar w:fldCharType="separate"/>
+          </w:r>
+          <w:r>
+            <w:rPr>
+              <w:rFonts w:ascii="Times New Roman" w:eastAsia="Times New Roman" w:hAnsi="Times New Roman" w:cs="Times New Roman"/>
+              <w:noProof/>
+              <w:sz w:val="24"/>
+              <w:szCs w:val="24"/>
+            </w:rPr>
+            <w:t xml:space="preserve"> </w:t>
+          </w:r>
+          <w:r>
+            <w:rPr>
+              <w:rFonts w:ascii="Times New Roman" w:eastAsia="Times New Roman" w:hAnsi="Times New Roman" w:cs="Times New Roman"/>
+              <w:noProof/>
+              <w:sz w:val="24"/>
+              <w:szCs w:val="24"/>
+            </w:rPr>
+            <w:t>(Burkard, Cela, Pardalos, &amp; Pitsoulis, 1998)</w:t>
+          </w:r>
+          <w:r>
+            <w:rPr>
+              <w:rFonts w:ascii="Times New Roman" w:eastAsia="Times New Roman" w:hAnsi="Times New Roman" w:cs="Times New Roman"/>
+              <w:sz w:val="24"/>
+              <w:szCs w:val="24"/>
+            </w:rPr>
+            <w:fldChar w:fldCharType="end"/>
+          </w:r>
+        </w:sdtContent>
+      </w:sdt>
+    </w:p>
+    <w:p>
+      <w:pPr>
+        <w:spacing w:after="0" w:line="360" w:lineRule="auto"/>
+        <w:jc w:val="both"/>
+        <w:rPr>
+          <w:rFonts w:ascii="Times New Roman" w:eastAsia="Times New Roman" w:hAnsi="Times New Roman" w:cs="Times New Roman"/>
+          <w:sz w:val="24"/>
+          <w:szCs w:val="24"/>
+        </w:rPr>
+      </w:pPr>
+    </w:p>
+    <w:p>
+      <w:pPr>
+        <w:spacing w:after="0" w:line="360" w:lineRule="auto"/>
+        <w:jc w:val="both"/>
+        <w:rPr>
+          <w:rFonts w:ascii="Times New Roman" w:eastAsia="Times New Roman" w:hAnsi="Times New Roman" w:cs="Times New Roman"/>
+          <w:sz w:val="24"/>
+          <w:szCs w:val="24"/>
+        </w:rPr>
+      </w:pPr>
+      <w:r>
+        <w:rPr>
+          <w:rFonts w:ascii="Times New Roman" w:eastAsia="Times New Roman" w:hAnsi="Times New Roman" w:cs="Times New Roman"/>
+          <w:sz w:val="24"/>
+          <w:szCs w:val="24"/>
+        </w:rPr>
+        <w:t xml:space="preserve">Otras aplicaciones relevantes de </w:t>
+      </w:r>
+      <w:proofErr w:type="spellStart"/>
+      <w:r>
+        <w:rPr>
+          <w:rFonts w:ascii="Times New Roman" w:eastAsia="Times New Roman" w:hAnsi="Times New Roman" w:cs="Times New Roman"/>
+          <w:sz w:val="24"/>
+          <w:szCs w:val="24"/>
+        </w:rPr>
+        <w:t>Simulated</w:t>
+      </w:r>
+      <w:proofErr w:type="spellEnd"/>
+      <w:r>
+        <w:rPr>
+          <w:rFonts w:ascii="Times New Roman" w:eastAsia="Times New Roman" w:hAnsi="Times New Roman" w:cs="Times New Roman"/>
+          <w:sz w:val="24"/>
+          <w:szCs w:val="24"/>
+        </w:rPr>
+        <w:t xml:space="preserve"> </w:t>
+      </w:r>
+      <w:proofErr w:type="spellStart"/>
+      <w:r>
+        <w:rPr>
+          <w:rFonts w:ascii="Times New Roman" w:eastAsia="Times New Roman" w:hAnsi="Times New Roman" w:cs="Times New Roman"/>
+          <w:sz w:val="24"/>
+          <w:szCs w:val="24"/>
+        </w:rPr>
+        <w:t>Annealing</w:t>
+      </w:r>
+      <w:proofErr w:type="spellEnd"/>
+      <w:r>
+        <w:rPr>
+          <w:rFonts w:ascii="Times New Roman" w:eastAsia="Times New Roman" w:hAnsi="Times New Roman" w:cs="Times New Roman"/>
+          <w:sz w:val="24"/>
+          <w:szCs w:val="24"/>
+        </w:rPr>
+        <w:t xml:space="preserve"> se encuentran en el campo de las redes neuronales, particularmente con los algoritmos perceptrón multicapa, que utilizan SA para generar entrenamientos que busquen escaparse de los mínimos locales, permi</w:t>
+      </w:r>
+      <w:r>
+        <w:rPr>
+          <w:rFonts w:ascii="Times New Roman" w:eastAsia="Times New Roman" w:hAnsi="Times New Roman" w:cs="Times New Roman"/>
+          <w:sz w:val="24"/>
+          <w:szCs w:val="24"/>
+        </w:rPr>
+        <w:t xml:space="preserve">tiendo disminuir el radio de error de entrenamiento de los pesos de la red que se esté entrenando. </w:t>
+      </w:r>
+      <w:sdt>
+        <w:sdtPr>
+          <w:rPr>
+            <w:rFonts w:ascii="Times New Roman" w:eastAsia="Times New Roman" w:hAnsi="Times New Roman" w:cs="Times New Roman"/>
+            <w:sz w:val="24"/>
+            <w:szCs w:val="24"/>
+          </w:rPr>
+          <w:id w:val="1126585751"/>
+          <w:citation/>
+        </w:sdtPr>
+        <w:sdtContent>
+          <w:r>
+            <w:rPr>
+              <w:rFonts w:ascii="Times New Roman" w:eastAsia="Times New Roman" w:hAnsi="Times New Roman" w:cs="Times New Roman"/>
+              <w:sz w:val="24"/>
+              <w:szCs w:val="24"/>
+            </w:rPr>
+            <w:fldChar w:fldCharType="begin"/>
+          </w:r>
+          <w:r>
+            <w:rPr>
+              <w:rFonts w:ascii="Times New Roman" w:eastAsia="Times New Roman" w:hAnsi="Times New Roman" w:cs="Times New Roman"/>
+              <w:sz w:val="24"/>
+              <w:szCs w:val="24"/>
+            </w:rPr>
+            <w:instrText xml:space="preserve">CITATION IBM2012 \l 13322 </w:instrText>
+          </w:r>
+          <w:r>
+            <w:rPr>
+              <w:rFonts w:ascii="Times New Roman" w:eastAsia="Times New Roman" w:hAnsi="Times New Roman" w:cs="Times New Roman"/>
+              <w:sz w:val="24"/>
+              <w:szCs w:val="24"/>
+            </w:rPr>
+            <w:fldChar w:fldCharType="separate"/>
+          </w:r>
+          <w:r>
+            <w:rPr>
+              <w:rFonts w:ascii="Times New Roman" w:eastAsia="Times New Roman" w:hAnsi="Times New Roman" w:cs="Times New Roman"/>
+              <w:noProof/>
+              <w:sz w:val="24"/>
+              <w:szCs w:val="24"/>
+            </w:rPr>
+            <w:t>(IBM Knowledge Center, 2012)</w:t>
+          </w:r>
+          <w:r>
+            <w:rPr>
+              <w:rFonts w:ascii="Times New Roman" w:eastAsia="Times New Roman" w:hAnsi="Times New Roman" w:cs="Times New Roman"/>
+              <w:sz w:val="24"/>
+              <w:szCs w:val="24"/>
+            </w:rPr>
+            <w:fldChar w:fldCharType="end"/>
+          </w:r>
+        </w:sdtContent>
+      </w:sdt>
+    </w:p>
+    <w:p>
       <w:r>
         <w:br w:type="page"/>
       </w:r>
@@ -3667,8 +4102,8 @@
         <w:spacing w:after="0"/>
         <w:ind w:hanging="432"/>
       </w:pPr>
-      <w:bookmarkStart w:id="8" w:name="_4d34og8" w:colFirst="0" w:colLast="0"/>
-      <w:bookmarkEnd w:id="8"/>
+      <w:bookmarkStart w:id="7" w:name="_4d34og8" w:colFirst="0" w:colLast="0"/>
+      <w:bookmarkEnd w:id="7"/>
       <w:r>
         <w:t>Diseño de la Solución</w:t>
       </w:r>
@@ -3683,8 +4118,8 @@
         <w:spacing w:after="0"/>
         <w:ind w:left="567" w:hanging="576"/>
       </w:pPr>
-      <w:bookmarkStart w:id="9" w:name="_2s8eyo1" w:colFirst="0" w:colLast="0"/>
-      <w:bookmarkEnd w:id="9"/>
+      <w:bookmarkStart w:id="8" w:name="_2s8eyo1" w:colFirst="0" w:colLast="0"/>
+      <w:bookmarkEnd w:id="8"/>
       <w:r>
         <w:t>Estructura Base:</w:t>
       </w:r>
@@ -3698,8 +4133,8 @@
         </w:numPr>
         <w:ind w:hanging="720"/>
       </w:pPr>
-      <w:bookmarkStart w:id="10" w:name="_17dp8vu" w:colFirst="0" w:colLast="0"/>
-      <w:bookmarkEnd w:id="10"/>
+      <w:bookmarkStart w:id="9" w:name="_17dp8vu" w:colFirst="0" w:colLast="0"/>
+      <w:bookmarkEnd w:id="9"/>
       <w:r>
         <w:t xml:space="preserve">Algoritmo de </w:t>
       </w:r>
@@ -3802,7 +4237,7 @@
                     <pic:cNvPicPr preferRelativeResize="0"/>
                   </pic:nvPicPr>
                   <pic:blipFill>
-                    <a:blip r:embed="rId8"/>
+                    <a:blip r:embed="rId9"/>
                     <a:srcRect/>
                     <a:stretch>
                       <a:fillRect/>
@@ -3897,8 +4332,8 @@
         </w:numPr>
         <w:ind w:hanging="720"/>
       </w:pPr>
-      <w:bookmarkStart w:id="11" w:name="_3rdcrjn" w:colFirst="0" w:colLast="0"/>
-      <w:bookmarkEnd w:id="11"/>
+      <w:bookmarkStart w:id="10" w:name="_3rdcrjn" w:colFirst="0" w:colLast="0"/>
+      <w:bookmarkEnd w:id="10"/>
       <w:r>
         <w:t>Parámetros:</w:t>
       </w:r>
@@ -4111,8 +4546,8 @@
           <w:szCs w:val="24"/>
         </w:rPr>
       </w:pPr>
-      <w:bookmarkStart w:id="12" w:name="_26in1rg" w:colFirst="0" w:colLast="0"/>
-      <w:bookmarkEnd w:id="12"/>
+      <w:bookmarkStart w:id="11" w:name="_26in1rg" w:colFirst="0" w:colLast="0"/>
+      <w:bookmarkEnd w:id="11"/>
       <w:r>
         <w:rPr>
           <w:rFonts w:ascii="Times New Roman" w:eastAsia="Times New Roman" w:hAnsi="Times New Roman" w:cs="Times New Roman"/>
@@ -4171,12 +4606,12 @@
         <w:spacing w:after="0"/>
         <w:ind w:left="567" w:hanging="576"/>
       </w:pPr>
-      <w:bookmarkStart w:id="13" w:name="_1ksv4uv" w:colFirst="0" w:colLast="0"/>
-      <w:bookmarkStart w:id="14" w:name="35nkun2" w:colFirst="0" w:colLast="0"/>
-      <w:bookmarkStart w:id="15" w:name="lnxbz9" w:colFirst="0" w:colLast="0"/>
+      <w:bookmarkStart w:id="12" w:name="_1ksv4uv" w:colFirst="0" w:colLast="0"/>
+      <w:bookmarkStart w:id="13" w:name="35nkun2" w:colFirst="0" w:colLast="0"/>
+      <w:bookmarkStart w:id="14" w:name="lnxbz9" w:colFirst="0" w:colLast="0"/>
+      <w:bookmarkEnd w:id="12"/>
       <w:bookmarkEnd w:id="13"/>
       <w:bookmarkEnd w:id="14"/>
-      <w:bookmarkEnd w:id="15"/>
       <w:r>
         <w:t>Instancias</w:t>
       </w:r>
@@ -4415,7 +4850,452 @@
       </w:pPr>
     </w:p>
     <w:p>
-      <w:r>
+      <w:pPr>
+        <w:widowControl/>
+        <w:spacing w:after="0" w:line="360" w:lineRule="auto"/>
+        <w:jc w:val="both"/>
+        <w:rPr>
+          <w:rFonts w:ascii="Times New Roman" w:eastAsia="Times New Roman" w:hAnsi="Times New Roman" w:cs="Times New Roman"/>
+          <w:sz w:val="24"/>
+          <w:szCs w:val="24"/>
+        </w:rPr>
+      </w:pPr>
+      <w:r>
+        <w:rPr>
+          <w:rFonts w:ascii="Times New Roman" w:eastAsia="Times New Roman" w:hAnsi="Times New Roman" w:cs="Times New Roman"/>
+          <w:sz w:val="24"/>
+          <w:szCs w:val="24"/>
+        </w:rPr>
+        <w:t>2.4. Herramientas de Desarrollo</w:t>
+      </w:r>
+    </w:p>
+    <w:p>
+      <w:pPr>
+        <w:widowControl/>
+        <w:spacing w:after="0" w:line="360" w:lineRule="auto"/>
+        <w:jc w:val="both"/>
+        <w:rPr>
+          <w:rFonts w:ascii="Times New Roman" w:eastAsia="Times New Roman" w:hAnsi="Times New Roman" w:cs="Times New Roman"/>
+          <w:sz w:val="24"/>
+          <w:szCs w:val="24"/>
+        </w:rPr>
+      </w:pPr>
+    </w:p>
+    <w:p>
+      <w:pPr>
+        <w:widowControl/>
+        <w:spacing w:after="0" w:line="360" w:lineRule="auto"/>
+        <w:jc w:val="both"/>
+        <w:rPr>
+          <w:rFonts w:ascii="Times New Roman" w:eastAsia="Times New Roman" w:hAnsi="Times New Roman" w:cs="Times New Roman"/>
+          <w:sz w:val="24"/>
+          <w:szCs w:val="24"/>
+        </w:rPr>
+      </w:pPr>
+      <w:r>
+        <w:rPr>
+          <w:rFonts w:ascii="Times New Roman" w:eastAsia="Times New Roman" w:hAnsi="Times New Roman" w:cs="Times New Roman"/>
+          <w:sz w:val="24"/>
+          <w:szCs w:val="24"/>
+        </w:rPr>
+        <w:t xml:space="preserve">El lenguaje de programación escogido fue R, el cual fue utilizado con los siguientes </w:t>
+      </w:r>
+      <w:proofErr w:type="spellStart"/>
+      <w:r>
+        <w:rPr>
+          <w:rFonts w:ascii="Times New Roman" w:eastAsia="Times New Roman" w:hAnsi="Times New Roman" w:cs="Times New Roman"/>
+          <w:sz w:val="24"/>
+          <w:szCs w:val="24"/>
+        </w:rPr>
+        <w:t>IDEs</w:t>
+      </w:r>
+      <w:proofErr w:type="spellEnd"/>
+      <w:r>
+        <w:rPr>
+          <w:rFonts w:ascii="Times New Roman" w:eastAsia="Times New Roman" w:hAnsi="Times New Roman" w:cs="Times New Roman"/>
+          <w:sz w:val="24"/>
+          <w:szCs w:val="24"/>
+        </w:rPr>
+        <w:t xml:space="preserve"> y software de ejecución de scripts:</w:t>
+      </w:r>
+    </w:p>
+    <w:p>
+      <w:pPr>
+        <w:widowControl/>
+        <w:spacing w:after="0" w:line="360" w:lineRule="auto"/>
+        <w:jc w:val="both"/>
+        <w:rPr>
+          <w:rFonts w:ascii="Times New Roman" w:eastAsia="Times New Roman" w:hAnsi="Times New Roman" w:cs="Times New Roman"/>
+          <w:sz w:val="24"/>
+          <w:szCs w:val="24"/>
+        </w:rPr>
+      </w:pPr>
+    </w:p>
+    <w:p>
+      <w:pPr>
+        <w:pStyle w:val="Prrafodelista"/>
+        <w:widowControl/>
+        <w:numPr>
+          <w:ilvl w:val="0"/>
+          <w:numId w:val="6"/>
+        </w:numPr>
+        <w:spacing w:after="0" w:line="360" w:lineRule="auto"/>
+        <w:jc w:val="both"/>
+        <w:rPr>
+          <w:rFonts w:ascii="Times New Roman" w:eastAsia="Times New Roman" w:hAnsi="Times New Roman" w:cs="Times New Roman"/>
+          <w:sz w:val="24"/>
+          <w:szCs w:val="24"/>
+        </w:rPr>
+      </w:pPr>
+      <w:r>
+        <w:rPr>
+          <w:rFonts w:ascii="Times New Roman" w:eastAsia="Times New Roman" w:hAnsi="Times New Roman" w:cs="Times New Roman"/>
+          <w:sz w:val="24"/>
+          <w:szCs w:val="24"/>
+        </w:rPr>
+        <w:t>R x64 3.3.3</w:t>
+      </w:r>
+    </w:p>
+    <w:p>
+      <w:pPr>
+        <w:pStyle w:val="Prrafodelista"/>
+        <w:widowControl/>
+        <w:numPr>
+          <w:ilvl w:val="0"/>
+          <w:numId w:val="6"/>
+        </w:numPr>
+        <w:spacing w:after="0" w:line="360" w:lineRule="auto"/>
+        <w:jc w:val="both"/>
+        <w:rPr>
+          <w:rFonts w:ascii="Times New Roman" w:eastAsia="Times New Roman" w:hAnsi="Times New Roman" w:cs="Times New Roman"/>
+          <w:sz w:val="24"/>
+          <w:szCs w:val="24"/>
+        </w:rPr>
+      </w:pPr>
+      <w:proofErr w:type="spellStart"/>
+      <w:r>
+        <w:rPr>
+          <w:rFonts w:ascii="Times New Roman" w:eastAsia="Times New Roman" w:hAnsi="Times New Roman" w:cs="Times New Roman"/>
+          <w:sz w:val="24"/>
+          <w:szCs w:val="24"/>
+        </w:rPr>
+        <w:t>RStudio</w:t>
+      </w:r>
+      <w:proofErr w:type="spellEnd"/>
+      <w:r>
+        <w:rPr>
+          <w:rFonts w:ascii="Times New Roman" w:eastAsia="Times New Roman" w:hAnsi="Times New Roman" w:cs="Times New Roman"/>
+          <w:sz w:val="24"/>
+          <w:szCs w:val="24"/>
+        </w:rPr>
+        <w:t xml:space="preserve"> 1.0.143</w:t>
+      </w:r>
+    </w:p>
+    <w:p>
+      <w:pPr>
+        <w:rPr>
+          <w:rFonts w:ascii="Times New Roman" w:hAnsi="Times New Roman" w:cs="Times New Roman"/>
+          <w:sz w:val="24"/>
+          <w:szCs w:val="24"/>
+        </w:rPr>
+      </w:pPr>
+    </w:p>
+    <w:p>
+      <w:pPr>
+        <w:rPr>
+          <w:rFonts w:ascii="Times New Roman" w:hAnsi="Times New Roman" w:cs="Times New Roman"/>
+          <w:sz w:val="24"/>
+          <w:szCs w:val="24"/>
+        </w:rPr>
+      </w:pPr>
+      <w:r>
+        <w:rPr>
+          <w:rFonts w:ascii="Times New Roman" w:hAnsi="Times New Roman" w:cs="Times New Roman"/>
+          <w:sz w:val="24"/>
+          <w:szCs w:val="24"/>
+        </w:rPr>
+        <w:t>Este lenguaje es interpretado. Para estructurar el proyecto, se generaron los siguientes archivos:</w:t>
+      </w:r>
+    </w:p>
+    <w:p>
+      <w:pPr>
+        <w:pStyle w:val="Prrafodelista"/>
+        <w:numPr>
+          <w:ilvl w:val="0"/>
+          <w:numId w:val="7"/>
+        </w:numPr>
+        <w:rPr>
+          <w:rFonts w:ascii="Times New Roman" w:hAnsi="Times New Roman" w:cs="Times New Roman"/>
+          <w:sz w:val="24"/>
+          <w:szCs w:val="24"/>
+        </w:rPr>
+      </w:pPr>
+      <w:proofErr w:type="spellStart"/>
+      <w:r>
+        <w:rPr>
+          <w:rFonts w:ascii="Consolas" w:hAnsi="Consolas" w:cs="Times New Roman"/>
+          <w:b/>
+          <w:sz w:val="20"/>
+          <w:szCs w:val="20"/>
+        </w:rPr>
+        <w:t>simulated-</w:t>
+      </w:r>
+      <w:proofErr w:type="gramStart"/>
+      <w:r>
+        <w:rPr>
+          <w:rFonts w:ascii="Consolas" w:hAnsi="Consolas" w:cs="Times New Roman"/>
+          <w:b/>
+          <w:sz w:val="20"/>
+          <w:szCs w:val="20"/>
+        </w:rPr>
+        <w:t>annealing.R</w:t>
+      </w:r>
+      <w:proofErr w:type="spellEnd"/>
+      <w:proofErr w:type="gramEnd"/>
+      <w:r>
+        <w:rPr>
+          <w:rFonts w:ascii="Times New Roman" w:hAnsi="Times New Roman" w:cs="Times New Roman"/>
+          <w:sz w:val="24"/>
+          <w:szCs w:val="24"/>
+        </w:rPr>
+        <w:t xml:space="preserve">: implementación de algoritmo de metaheurística. Utiliza </w:t>
+      </w:r>
+      <w:proofErr w:type="spellStart"/>
+      <w:proofErr w:type="gramStart"/>
+      <w:r>
+        <w:rPr>
+          <w:rFonts w:ascii="Consolas" w:hAnsi="Consolas" w:cs="Times New Roman"/>
+          <w:sz w:val="20"/>
+          <w:szCs w:val="20"/>
+        </w:rPr>
+        <w:t>qap.</w:t>
+      </w:r>
+      <w:r>
+        <w:rPr>
+          <w:rFonts w:ascii="Consolas" w:hAnsi="Consolas" w:cs="Times New Roman"/>
+          <w:sz w:val="20"/>
+          <w:szCs w:val="20"/>
+        </w:rPr>
+        <w:t>R</w:t>
+      </w:r>
+      <w:proofErr w:type="spellEnd"/>
+      <w:proofErr w:type="gramEnd"/>
+      <w:r>
+        <w:rPr>
+          <w:rFonts w:ascii="Times New Roman" w:hAnsi="Times New Roman" w:cs="Times New Roman"/>
+          <w:sz w:val="24"/>
+          <w:szCs w:val="24"/>
+        </w:rPr>
+        <w:t xml:space="preserve"> para el cálculo de costos.</w:t>
+      </w:r>
+    </w:p>
+    <w:p>
+      <w:pPr>
+        <w:pStyle w:val="Prrafodelista"/>
+        <w:numPr>
+          <w:ilvl w:val="0"/>
+          <w:numId w:val="7"/>
+        </w:numPr>
+        <w:rPr>
+          <w:rFonts w:ascii="Times New Roman" w:hAnsi="Times New Roman" w:cs="Times New Roman"/>
+          <w:sz w:val="24"/>
+          <w:szCs w:val="24"/>
+        </w:rPr>
+      </w:pPr>
+      <w:proofErr w:type="spellStart"/>
+      <w:proofErr w:type="gramStart"/>
+      <w:r>
+        <w:rPr>
+          <w:rFonts w:ascii="Consolas" w:hAnsi="Consolas" w:cs="Times New Roman"/>
+          <w:b/>
+          <w:sz w:val="20"/>
+          <w:szCs w:val="20"/>
+        </w:rPr>
+        <w:t>qap.R</w:t>
+      </w:r>
+      <w:proofErr w:type="spellEnd"/>
+      <w:proofErr w:type="gramEnd"/>
+      <w:r>
+        <w:rPr>
+          <w:rFonts w:ascii="Times New Roman" w:hAnsi="Times New Roman" w:cs="Times New Roman"/>
+          <w:sz w:val="24"/>
+          <w:szCs w:val="24"/>
+        </w:rPr>
+        <w:t>: contiene código base para resolver problema de asignación cuadrática. Contiene las matrices de fluj</w:t>
+      </w:r>
+      <w:bookmarkStart w:id="15" w:name="_GoBack"/>
+      <w:bookmarkEnd w:id="15"/>
+      <w:r>
+        <w:rPr>
+          <w:rFonts w:ascii="Times New Roman" w:hAnsi="Times New Roman" w:cs="Times New Roman"/>
+          <w:sz w:val="24"/>
+          <w:szCs w:val="24"/>
+        </w:rPr>
+        <w:t>os,</w:t>
+      </w:r>
+      <w:r>
+        <w:rPr>
+          <w:rFonts w:ascii="Times New Roman" w:hAnsi="Times New Roman" w:cs="Times New Roman"/>
+          <w:sz w:val="24"/>
+          <w:szCs w:val="24"/>
+        </w:rPr>
+        <w:t xml:space="preserve"> distancias, los métodos de obtención de flujos, distancias, ubicaciones de instalaciones y cálculo de costos (función objetivo) de distribución de instalaciones.</w:t>
+      </w:r>
+    </w:p>
+    <w:p>
+      <w:pPr>
+        <w:pStyle w:val="Prrafodelista"/>
+        <w:numPr>
+          <w:ilvl w:val="0"/>
+          <w:numId w:val="7"/>
+        </w:numPr>
+        <w:rPr>
+          <w:rFonts w:ascii="Times New Roman" w:hAnsi="Times New Roman" w:cs="Times New Roman"/>
+          <w:sz w:val="24"/>
+          <w:szCs w:val="24"/>
+        </w:rPr>
+      </w:pPr>
+      <w:proofErr w:type="spellStart"/>
+      <w:proofErr w:type="gramStart"/>
+      <w:r>
+        <w:rPr>
+          <w:rFonts w:ascii="Consolas" w:hAnsi="Consolas" w:cs="Times New Roman"/>
+          <w:b/>
+          <w:sz w:val="20"/>
+          <w:szCs w:val="20"/>
+        </w:rPr>
+        <w:t>config.yaml</w:t>
+      </w:r>
+      <w:proofErr w:type="spellEnd"/>
+      <w:proofErr w:type="gramEnd"/>
+      <w:r>
+        <w:rPr>
+          <w:rFonts w:ascii="Times New Roman" w:hAnsi="Times New Roman" w:cs="Times New Roman"/>
+          <w:sz w:val="24"/>
+          <w:szCs w:val="24"/>
+        </w:rPr>
+        <w:t>: configuraciones del algoritmo. Se establecen los valores de todos los parámetros disponibles para ejecutar algoritmo.</w:t>
+      </w:r>
+    </w:p>
+    <w:p>
+      <w:pPr>
+        <w:pStyle w:val="Prrafodelista"/>
+        <w:numPr>
+          <w:ilvl w:val="0"/>
+          <w:numId w:val="7"/>
+        </w:numPr>
+        <w:rPr>
+          <w:rFonts w:ascii="Times New Roman" w:hAnsi="Times New Roman" w:cs="Times New Roman"/>
+          <w:sz w:val="24"/>
+          <w:szCs w:val="24"/>
+        </w:rPr>
+      </w:pPr>
+      <w:r>
+        <w:rPr>
+          <w:rFonts w:ascii="Consolas" w:hAnsi="Consolas" w:cs="Times New Roman"/>
+          <w:b/>
+          <w:sz w:val="20"/>
+          <w:szCs w:val="20"/>
+        </w:rPr>
+        <w:t>inputs/</w:t>
+      </w:r>
+      <w:r>
+        <w:rPr>
+          <w:rFonts w:ascii="Times New Roman" w:hAnsi="Times New Roman" w:cs="Times New Roman"/>
+          <w:sz w:val="24"/>
+          <w:szCs w:val="24"/>
+        </w:rPr>
+        <w:t xml:space="preserve">: carpeta que contiene las instancias a utilizar por algoritmo. Cada instancia se compone de dos archivos: </w:t>
+      </w:r>
+      <w:r>
+        <w:rPr>
+          <w:rFonts w:ascii="Consolas" w:hAnsi="Consolas" w:cs="Times New Roman"/>
+          <w:b/>
+          <w:sz w:val="20"/>
+          <w:szCs w:val="20"/>
+        </w:rPr>
+        <w:t>&lt;</w:t>
+      </w:r>
+      <w:proofErr w:type="spellStart"/>
+      <w:r>
+        <w:rPr>
+          <w:rFonts w:ascii="Consolas" w:hAnsi="Consolas" w:cs="Times New Roman"/>
+          <w:b/>
+          <w:sz w:val="20"/>
+          <w:szCs w:val="20"/>
+        </w:rPr>
+        <w:t>id_instancia</w:t>
+      </w:r>
+      <w:proofErr w:type="spellEnd"/>
+      <w:r>
+        <w:rPr>
+          <w:rFonts w:ascii="Consolas" w:hAnsi="Consolas" w:cs="Times New Roman"/>
+          <w:b/>
+          <w:sz w:val="20"/>
+          <w:szCs w:val="20"/>
+        </w:rPr>
+        <w:t>&gt;-f.txt</w:t>
+      </w:r>
+      <w:r>
+        <w:rPr>
+          <w:rFonts w:ascii="Times New Roman" w:hAnsi="Times New Roman" w:cs="Times New Roman"/>
+          <w:sz w:val="24"/>
+          <w:szCs w:val="24"/>
+        </w:rPr>
+        <w:t xml:space="preserve"> y </w:t>
+      </w:r>
+      <w:r>
+        <w:rPr>
+          <w:rFonts w:ascii="Consolas" w:hAnsi="Consolas" w:cs="Times New Roman"/>
+          <w:b/>
+          <w:sz w:val="20"/>
+          <w:szCs w:val="20"/>
+        </w:rPr>
+        <w:t>&lt;</w:t>
+      </w:r>
+      <w:proofErr w:type="spellStart"/>
+      <w:r>
+        <w:rPr>
+          <w:rFonts w:ascii="Consolas" w:hAnsi="Consolas" w:cs="Times New Roman"/>
+          <w:b/>
+          <w:sz w:val="20"/>
+          <w:szCs w:val="20"/>
+        </w:rPr>
+        <w:t>id_instancia</w:t>
+      </w:r>
+      <w:proofErr w:type="spellEnd"/>
+      <w:r>
+        <w:rPr>
+          <w:rFonts w:ascii="Consolas" w:hAnsi="Consolas" w:cs="Times New Roman"/>
+          <w:b/>
+          <w:sz w:val="20"/>
+          <w:szCs w:val="20"/>
+        </w:rPr>
+        <w:t>&gt;-d.txt</w:t>
+      </w:r>
+      <w:r>
+        <w:rPr>
+          <w:rFonts w:ascii="Times New Roman" w:hAnsi="Times New Roman" w:cs="Times New Roman"/>
+          <w:sz w:val="24"/>
+          <w:szCs w:val="24"/>
+        </w:rPr>
+        <w:t>, flujos y distancias correspondientemente.</w:t>
+      </w:r>
+    </w:p>
+    <w:p>
+      <w:pPr>
+        <w:rPr>
+          <w:rFonts w:ascii="Times New Roman" w:hAnsi="Times New Roman" w:cs="Times New Roman"/>
+          <w:sz w:val="24"/>
+          <w:szCs w:val="24"/>
+        </w:rPr>
+      </w:pPr>
+      <w:r>
+        <w:rPr>
+          <w:rFonts w:ascii="Times New Roman" w:hAnsi="Times New Roman" w:cs="Times New Roman"/>
+          <w:sz w:val="24"/>
+          <w:szCs w:val="24"/>
+        </w:rPr>
         <w:br w:type="page"/>
       </w:r>
     </w:p>
@@ -9388,9 +10268,132 @@
         <w:t>Por otro lado, se descubre lo interesante que es la estrategia de la metaheurística para evitar caer en óptimos locales, aceptando soluciones malas gracias a un cálculo de una probabilidad, lo que permite dar una posibilidad de investigar posibles mejores soluciones en un campo más amplio.</w:t>
       </w:r>
     </w:p>
+    <w:p>
+      <w:pPr>
+        <w:rPr>
+          <w:rFonts w:ascii="Times New Roman" w:eastAsia="Times New Roman" w:hAnsi="Times New Roman" w:cs="Times New Roman"/>
+          <w:sz w:val="24"/>
+          <w:szCs w:val="24"/>
+        </w:rPr>
+      </w:pPr>
+      <w:r>
+        <w:rPr>
+          <w:rFonts w:ascii="Times New Roman" w:eastAsia="Times New Roman" w:hAnsi="Times New Roman" w:cs="Times New Roman"/>
+          <w:sz w:val="24"/>
+          <w:szCs w:val="24"/>
+        </w:rPr>
+        <w:br w:type="page"/>
+      </w:r>
+    </w:p>
+    <w:sdt>
+      <w:sdtPr>
+        <w:rPr>
+          <w:lang w:val="es-ES"/>
+        </w:rPr>
+        <w:id w:val="-263693730"/>
+        <w:docPartObj>
+          <w:docPartGallery w:val="Bibliographies"/>
+          <w:docPartUnique/>
+        </w:docPartObj>
+      </w:sdtPr>
+      <w:sdtEndPr>
+        <w:rPr>
+          <w:rFonts w:ascii="Calibri" w:eastAsia="Calibri" w:hAnsi="Calibri" w:cs="Calibri"/>
+          <w:b w:val="0"/>
+          <w:sz w:val="22"/>
+          <w:szCs w:val="22"/>
+          <w:lang w:val="es-CL"/>
+        </w:rPr>
+      </w:sdtEndPr>
+      <w:sdtContent>
+        <w:p>
+          <w:pPr>
+            <w:pStyle w:val="Ttulo1"/>
+          </w:pPr>
+          <w:r>
+            <w:rPr>
+              <w:lang w:val="es-ES"/>
+            </w:rPr>
+            <w:t>Bibliografía</w:t>
+          </w:r>
+        </w:p>
+        <w:sdt>
+          <w:sdtPr>
+            <w:id w:val="111145805"/>
+            <w:bibliography/>
+          </w:sdtPr>
+          <w:sdtContent>
+            <w:p>
+              <w:pPr>
+                <w:pStyle w:val="Bibliografa"/>
+                <w:ind w:left="720" w:hanging="720"/>
+                <w:rPr>
+                  <w:noProof/>
+                  <w:sz w:val="24"/>
+                  <w:szCs w:val="24"/>
+                  <w:lang w:val="es-ES"/>
+                </w:rPr>
+              </w:pPr>
+              <w:r>
+                <w:fldChar w:fldCharType="begin"/>
+              </w:r>
+              <w:r>
+                <w:instrText>BIBLIOGRAPHY</w:instrText>
+              </w:r>
+              <w:r>
+                <w:fldChar w:fldCharType="separate"/>
+              </w:r>
+              <w:r>
+                <w:rPr>
+                  <w:noProof/>
+                  <w:lang w:val="es-ES"/>
+                </w:rPr>
+                <w:t xml:space="preserve">IBM Knowledge Center. (2012). </w:t>
+              </w:r>
+              <w:r>
+                <w:rPr>
+                  <w:i/>
+                  <w:iCs/>
+                  <w:noProof/>
+                  <w:lang w:val="es-ES"/>
+                </w:rPr>
+                <w:t>Alternated Simulated Annealing and Training (multilayer perceptron algorithms)</w:t>
+              </w:r>
+              <w:r>
+                <w:rPr>
+                  <w:noProof/>
+                  <w:lang w:val="es-ES"/>
+                </w:rPr>
+                <w:t>. Obtenido de https://www.ibm.com/support/knowledgecenter/SSLVMB_21.0.0/com.ibm.spss.statistics.help/alg_mlp_training_annealing.htm</w:t>
+              </w:r>
+            </w:p>
+            <w:p>
+              <w:r>
+                <w:rPr>
+                  <w:b/>
+                  <w:bCs/>
+                </w:rPr>
+                <w:fldChar w:fldCharType="end"/>
+              </w:r>
+            </w:p>
+          </w:sdtContent>
+        </w:sdt>
+      </w:sdtContent>
+    </w:sdt>
+    <w:p>
+      <w:pPr>
+        <w:spacing w:after="0" w:line="360" w:lineRule="auto"/>
+        <w:jc w:val="both"/>
+        <w:rPr>
+          <w:rFonts w:ascii="Times New Roman" w:eastAsia="Times New Roman" w:hAnsi="Times New Roman" w:cs="Times New Roman"/>
+          <w:sz w:val="24"/>
+          <w:szCs w:val="24"/>
+        </w:rPr>
+      </w:pPr>
+    </w:p>
     <w:sectPr>
-      <w:headerReference w:type="default" r:id="rId9"/>
-      <w:footerReference w:type="default" r:id="rId10"/>
+      <w:headerReference w:type="default" r:id="rId10"/>
+      <w:footerReference w:type="default" r:id="rId11"/>
       <w:pgSz w:w="12240" w:h="15840"/>
       <w:pgMar w:top="1985" w:right="1701" w:bottom="1417" w:left="1701" w:header="0" w:footer="720" w:gutter="0"/>
       <w:pgNumType w:start="1"/>
@@ -9831,6 +10834,119 @@
     </w:lvl>
   </w:abstractNum>
   <w:abstractNum w:abstractNumId="2" w15:restartNumberingAfterBreak="0">
+    <w:nsid w:val="24E762AF"/>
+    <w:multiLevelType w:val="hybridMultilevel"/>
+    <w:tmpl w:val="23DCFF36"/>
+    <w:lvl w:ilvl="0" w:tplc="340A0001">
+      <w:start w:val="1"/>
+      <w:numFmt w:val="bullet"/>
+      <w:lvlText w:val=""/>
+      <w:lvlJc w:val="left"/>
+      <w:pPr>
+        <w:ind w:left="720" w:hanging="360"/>
+      </w:pPr>
+      <w:rPr>
+        <w:rFonts w:ascii="Symbol" w:hAnsi="Symbol" w:hint="default"/>
+      </w:rPr>
+    </w:lvl>
+    <w:lvl w:ilvl="1" w:tplc="340A0003" w:tentative="1">
+      <w:start w:val="1"/>
+      <w:numFmt w:val="bullet"/>
+      <w:lvlText w:val="o"/>
+      <w:lvlJc w:val="left"/>
+      <w:pPr>
+        <w:ind w:left="1440" w:hanging="360"/>
+      </w:pPr>
+      <w:rPr>
+        <w:rFonts w:ascii="Courier New" w:hAnsi="Courier New" w:cs="Courier New" w:hint="default"/>
+      </w:rPr>
+    </w:lvl>
+    <w:lvl w:ilvl="2" w:tplc="340A0005" w:tentative="1">
+      <w:start w:val="1"/>
+      <w:numFmt w:val="bullet"/>
+      <w:lvlText w:val=""/>
+      <w:lvlJc w:val="left"/>
+      <w:pPr>
+        <w:ind w:left="2160" w:hanging="360"/>
+      </w:pPr>
+      <w:rPr>
+        <w:rFonts w:ascii="Wingdings" w:hAnsi="Wingdings" w:hint="default"/>
+      </w:rPr>
+    </w:lvl>
+    <w:lvl w:ilvl="3" w:tplc="340A0001" w:tentative="1">
+      <w:start w:val="1"/>
+      <w:numFmt w:val="bullet"/>
+      <w:lvlText w:val=""/>
+      <w:lvlJc w:val="left"/>
+      <w:pPr>
+        <w:ind w:left="2880" w:hanging="360"/>
+      </w:pPr>
+      <w:rPr>
+        <w:rFonts w:ascii="Symbol" w:hAnsi="Symbol" w:hint="default"/>
+      </w:rPr>
+    </w:lvl>
+    <w:lvl w:ilvl="4" w:tplc="340A0003" w:tentative="1">
+      <w:start w:val="1"/>
+      <w:numFmt w:val="bullet"/>
+      <w:lvlText w:val="o"/>
+      <w:lvlJc w:val="left"/>
+      <w:pPr>
+        <w:ind w:left="3600" w:hanging="360"/>
+      </w:pPr>
+      <w:rPr>
+        <w:rFonts w:ascii="Courier New" w:hAnsi="Courier New" w:cs="Courier New" w:hint="default"/>
+      </w:rPr>
+    </w:lvl>
+    <w:lvl w:ilvl="5" w:tplc="340A0005" w:tentative="1">
+      <w:start w:val="1"/>
+      <w:numFmt w:val="bullet"/>
+      <w:lvlText w:val=""/>
+      <w:lvlJc w:val="left"/>
+      <w:pPr>
+        <w:ind w:left="4320" w:hanging="360"/>
+      </w:pPr>
+      <w:rPr>
+        <w:rFonts w:ascii="Wingdings" w:hAnsi="Wingdings" w:hint="default"/>
+      </w:rPr>
+    </w:lvl>
+    <w:lvl w:ilvl="6" w:tplc="340A0001" w:tentative="1">
+      <w:start w:val="1"/>
+      <w:numFmt w:val="bullet"/>
+      <w:lvlText w:val=""/>
+      <w:lvlJc w:val="left"/>
+      <w:pPr>
+        <w:ind w:left="5040" w:hanging="360"/>
+      </w:pPr>
+      <w:rPr>
+        <w:rFonts w:ascii="Symbol" w:hAnsi="Symbol" w:hint="default"/>
+      </w:rPr>
+    </w:lvl>
+    <w:lvl w:ilvl="7" w:tplc="340A0003" w:tentative="1">
+      <w:start w:val="1"/>
+      <w:numFmt w:val="bullet"/>
+      <w:lvlText w:val="o"/>
+      <w:lvlJc w:val="left"/>
+      <w:pPr>
+        <w:ind w:left="5760" w:hanging="360"/>
+      </w:pPr>
+      <w:rPr>
+        <w:rFonts w:ascii="Courier New" w:hAnsi="Courier New" w:cs="Courier New" w:hint="default"/>
+      </w:rPr>
+    </w:lvl>
+    <w:lvl w:ilvl="8" w:tplc="340A0005" w:tentative="1">
+      <w:start w:val="1"/>
+      <w:numFmt w:val="bullet"/>
+      <w:lvlText w:val=""/>
+      <w:lvlJc w:val="left"/>
+      <w:pPr>
+        <w:ind w:left="6480" w:hanging="360"/>
+      </w:pPr>
+      <w:rPr>
+        <w:rFonts w:ascii="Wingdings" w:hAnsi="Wingdings" w:hint="default"/>
+      </w:rPr>
+    </w:lvl>
+  </w:abstractNum>
+  <w:abstractNum w:abstractNumId="3" w15:restartNumberingAfterBreak="0">
     <w:nsid w:val="333C490B"/>
     <w:multiLevelType w:val="multilevel"/>
     <w:tmpl w:val="CC185A2C"/>
@@ -9943,7 +11059,7 @@
       </w:rPr>
     </w:lvl>
   </w:abstractNum>
-  <w:abstractNum w:abstractNumId="3" w15:restartNumberingAfterBreak="0">
+  <w:abstractNum w:abstractNumId="4" w15:restartNumberingAfterBreak="0">
     <w:nsid w:val="53622B6F"/>
     <w:multiLevelType w:val="multilevel"/>
     <w:tmpl w:val="0DEEDE84"/>
@@ -10029,7 +11145,7 @@
       </w:pPr>
     </w:lvl>
   </w:abstractNum>
-  <w:abstractNum w:abstractNumId="4" w15:restartNumberingAfterBreak="0">
+  <w:abstractNum w:abstractNumId="5" w15:restartNumberingAfterBreak="0">
     <w:nsid w:val="5D5A7CDA"/>
     <w:multiLevelType w:val="multilevel"/>
     <w:tmpl w:val="0E041B76"/>
@@ -10142,20 +11258,139 @@
       </w:rPr>
     </w:lvl>
   </w:abstractNum>
+  <w:abstractNum w:abstractNumId="6" w15:restartNumberingAfterBreak="0">
+    <w:nsid w:val="7F9C4554"/>
+    <w:multiLevelType w:val="hybridMultilevel"/>
+    <w:tmpl w:val="F606DEEA"/>
+    <w:lvl w:ilvl="0" w:tplc="340A0001">
+      <w:start w:val="1"/>
+      <w:numFmt w:val="bullet"/>
+      <w:lvlText w:val=""/>
+      <w:lvlJc w:val="left"/>
+      <w:pPr>
+        <w:ind w:left="720" w:hanging="360"/>
+      </w:pPr>
+      <w:rPr>
+        <w:rFonts w:ascii="Symbol" w:hAnsi="Symbol" w:hint="default"/>
+      </w:rPr>
+    </w:lvl>
+    <w:lvl w:ilvl="1" w:tplc="340A0003" w:tentative="1">
+      <w:start w:val="1"/>
+      <w:numFmt w:val="bullet"/>
+      <w:lvlText w:val="o"/>
+      <w:lvlJc w:val="left"/>
+      <w:pPr>
+        <w:ind w:left="1440" w:hanging="360"/>
+      </w:pPr>
+      <w:rPr>
+        <w:rFonts w:ascii="Courier New" w:hAnsi="Courier New" w:cs="Courier New" w:hint="default"/>
+      </w:rPr>
+    </w:lvl>
+    <w:lvl w:ilvl="2" w:tplc="340A0005" w:tentative="1">
+      <w:start w:val="1"/>
+      <w:numFmt w:val="bullet"/>
+      <w:lvlText w:val=""/>
+      <w:lvlJc w:val="left"/>
+      <w:pPr>
+        <w:ind w:left="2160" w:hanging="360"/>
+      </w:pPr>
+      <w:rPr>
+        <w:rFonts w:ascii="Wingdings" w:hAnsi="Wingdings" w:hint="default"/>
+      </w:rPr>
+    </w:lvl>
+    <w:lvl w:ilvl="3" w:tplc="340A0001" w:tentative="1">
+      <w:start w:val="1"/>
+      <w:numFmt w:val="bullet"/>
+      <w:lvlText w:val=""/>
+      <w:lvlJc w:val="left"/>
+      <w:pPr>
+        <w:ind w:left="2880" w:hanging="360"/>
+      </w:pPr>
+      <w:rPr>
+        <w:rFonts w:ascii="Symbol" w:hAnsi="Symbol" w:hint="default"/>
+      </w:rPr>
+    </w:lvl>
+    <w:lvl w:ilvl="4" w:tplc="340A0003" w:tentative="1">
+      <w:start w:val="1"/>
+      <w:numFmt w:val="bullet"/>
+      <w:lvlText w:val="o"/>
+      <w:lvlJc w:val="left"/>
+      <w:pPr>
+        <w:ind w:left="3600" w:hanging="360"/>
+      </w:pPr>
+      <w:rPr>
+        <w:rFonts w:ascii="Courier New" w:hAnsi="Courier New" w:cs="Courier New" w:hint="default"/>
+      </w:rPr>
+    </w:lvl>
+    <w:lvl w:ilvl="5" w:tplc="340A0005" w:tentative="1">
+      <w:start w:val="1"/>
+      <w:numFmt w:val="bullet"/>
+      <w:lvlText w:val=""/>
+      <w:lvlJc w:val="left"/>
+      <w:pPr>
+        <w:ind w:left="4320" w:hanging="360"/>
+      </w:pPr>
+      <w:rPr>
+        <w:rFonts w:ascii="Wingdings" w:hAnsi="Wingdings" w:hint="default"/>
+      </w:rPr>
+    </w:lvl>
+    <w:lvl w:ilvl="6" w:tplc="340A0001" w:tentative="1">
+      <w:start w:val="1"/>
+      <w:numFmt w:val="bullet"/>
+      <w:lvlText w:val=""/>
+      <w:lvlJc w:val="left"/>
+      <w:pPr>
+        <w:ind w:left="5040" w:hanging="360"/>
+      </w:pPr>
+      <w:rPr>
+        <w:rFonts w:ascii="Symbol" w:hAnsi="Symbol" w:hint="default"/>
+      </w:rPr>
+    </w:lvl>
+    <w:lvl w:ilvl="7" w:tplc="340A0003" w:tentative="1">
+      <w:start w:val="1"/>
+      <w:numFmt w:val="bullet"/>
+      <w:lvlText w:val="o"/>
+      <w:lvlJc w:val="left"/>
+      <w:pPr>
+        <w:ind w:left="5760" w:hanging="360"/>
+      </w:pPr>
+      <w:rPr>
+        <w:rFonts w:ascii="Courier New" w:hAnsi="Courier New" w:cs="Courier New" w:hint="default"/>
+      </w:rPr>
+    </w:lvl>
+    <w:lvl w:ilvl="8" w:tplc="340A0005" w:tentative="1">
+      <w:start w:val="1"/>
+      <w:numFmt w:val="bullet"/>
+      <w:lvlText w:val=""/>
+      <w:lvlJc w:val="left"/>
+      <w:pPr>
+        <w:ind w:left="6480" w:hanging="360"/>
+      </w:pPr>
+      <w:rPr>
+        <w:rFonts w:ascii="Wingdings" w:hAnsi="Wingdings" w:hint="default"/>
+      </w:rPr>
+    </w:lvl>
+  </w:abstractNum>
   <w:num w:numId="1">
-    <w:abstractNumId w:val="4"/>
+    <w:abstractNumId w:val="5"/>
   </w:num>
   <w:num w:numId="2">
     <w:abstractNumId w:val="0"/>
   </w:num>
   <w:num w:numId="3">
-    <w:abstractNumId w:val="2"/>
+    <w:abstractNumId w:val="3"/>
   </w:num>
   <w:num w:numId="4">
-    <w:abstractNumId w:val="3"/>
+    <w:abstractNumId w:val="4"/>
   </w:num>
   <w:num w:numId="5">
     <w:abstractNumId w:val="1"/>
+  </w:num>
+  <w:num w:numId="6">
+    <w:abstractNumId w:val="6"/>
+  </w:num>
+  <w:num w:numId="7">
+    <w:abstractNumId w:val="2"/>
   </w:num>
 </w:numbering>
 </file>
@@ -10562,6 +11797,9 @@
     <w:name w:val="heading 1"/>
     <w:basedOn w:val="Normal"/>
     <w:next w:val="Normal"/>
+    <w:link w:val="Ttulo1Car"/>
+    <w:uiPriority w:val="9"/>
+    <w:qFormat/>
     <w:pPr>
       <w:widowControl/>
       <w:spacing w:line="360" w:lineRule="auto"/>
@@ -10781,6 +12019,71 @@
       <w:ind w:left="720"/>
       <w:contextualSpacing/>
     </w:pPr>
+  </w:style>
+  <w:style w:type="paragraph" w:styleId="Encabezado">
+    <w:name w:val="header"/>
+    <w:basedOn w:val="Normal"/>
+    <w:link w:val="EncabezadoCar"/>
+    <w:uiPriority w:val="99"/>
+    <w:unhideWhenUsed/>
+    <w:rsid w:val="00A81099"/>
+    <w:pPr>
+      <w:tabs>
+        <w:tab w:val="center" w:pos="4419"/>
+        <w:tab w:val="right" w:pos="8838"/>
+      </w:tabs>
+      <w:spacing w:after="0" w:line="240" w:lineRule="auto"/>
+    </w:pPr>
+  </w:style>
+  <w:style w:type="character" w:customStyle="1" w:styleId="EncabezadoCar">
+    <w:name w:val="Encabezado Car"/>
+    <w:basedOn w:val="Fuentedeprrafopredeter"/>
+    <w:link w:val="Encabezado"/>
+    <w:uiPriority w:val="99"/>
+    <w:rsid w:val="00A81099"/>
+  </w:style>
+  <w:style w:type="paragraph" w:styleId="Piedepgina">
+    <w:name w:val="footer"/>
+    <w:basedOn w:val="Normal"/>
+    <w:link w:val="PiedepginaCar"/>
+    <w:uiPriority w:val="99"/>
+    <w:unhideWhenUsed/>
+    <w:rsid w:val="00A81099"/>
+    <w:pPr>
+      <w:tabs>
+        <w:tab w:val="center" w:pos="4419"/>
+        <w:tab w:val="right" w:pos="8838"/>
+      </w:tabs>
+      <w:spacing w:after="0" w:line="240" w:lineRule="auto"/>
+    </w:pPr>
+  </w:style>
+  <w:style w:type="character" w:customStyle="1" w:styleId="PiedepginaCar">
+    <w:name w:val="Pie de página Car"/>
+    <w:basedOn w:val="Fuentedeprrafopredeter"/>
+    <w:link w:val="Piedepgina"/>
+    <w:uiPriority w:val="99"/>
+    <w:rsid w:val="00A81099"/>
+  </w:style>
+  <w:style w:type="character" w:customStyle="1" w:styleId="Ttulo1Car">
+    <w:name w:val="Título 1 Car"/>
+    <w:basedOn w:val="Fuentedeprrafopredeter"/>
+    <w:link w:val="Ttulo1"/>
+    <w:uiPriority w:val="9"/>
+    <w:rsid w:val="00B51D31"/>
+    <w:rPr>
+      <w:rFonts w:ascii="Times New Roman" w:eastAsia="Times New Roman" w:hAnsi="Times New Roman" w:cs="Times New Roman"/>
+      <w:b/>
+      <w:sz w:val="28"/>
+      <w:szCs w:val="28"/>
+    </w:rPr>
+  </w:style>
+  <w:style w:type="paragraph" w:styleId="Bibliografa">
+    <w:name w:val="Bibliography"/>
+    <w:basedOn w:val="Normal"/>
+    <w:next w:val="Normal"/>
+    <w:uiPriority w:val="37"/>
+    <w:unhideWhenUsed/>
+    <w:rsid w:val="00B51D31"/>
   </w:style>
 </w:styles>
 </file>
@@ -11078,4 +12381,100 @@
     </a:ext>
   </a:extLst>
 </a:theme>
+</file>
+
+<file path=customXml/item1.xml><?xml version="1.0" encoding="utf-8"?>
+<b:Sources xmlns:b="http://schemas.openxmlformats.org/officeDocument/2006/bibliography" xmlns="http://schemas.openxmlformats.org/officeDocument/2006/bibliography" SelectedStyle="\APASixthEditionOfficeOnline.xsl" StyleName="APA" Version="6">
+  <b:Source>
+    <b:Tag>IBM2012</b:Tag>
+    <b:SourceType>InternetSite</b:SourceType>
+    <b:Guid>{3FEE3A9D-6F55-4C70-8AE2-5638E00D4FF2}</b:Guid>
+    <b:Title>Alternated Simulated Annealing and Training (multilayer perceptron algorithms)</b:Title>
+    <b:Year>2012</b:Year>
+    <b:Author>
+      <b:Author>
+        <b:Corporate>IBM Knowledge Center</b:Corporate>
+      </b:Author>
+    </b:Author>
+    <b:URL>https://www.ibm.com/support/knowledgecenter/SSLVMB_21.0.0/com.ibm.spss.statistics.help/alg_mlp_training_annealing.htm</b:URL>
+    <b:RefOrder>3</b:RefOrder>
+  </b:Source>
+  <b:Source>
+    <b:Tag>Loi2007</b:Tag>
+    <b:SourceType>Book</b:SourceType>
+    <b:Guid>{84746DEC-8658-420A-BE29-5F68D64C8612}</b:Guid>
+    <b:Title>AN ANALYTICAL SURVEY FOR THE QUADRATIC ASSIGNMENT PROBLEM</b:Title>
+    <b:Year>2007</b:Year>
+    <b:Author>
+      <b:Author>
+        <b:NameList>
+          <b:Person>
+            <b:Last>Loiola</b:Last>
+            <b:Middle>Maria</b:Middle>
+            <b:First>Eliane</b:First>
+          </b:Person>
+          <b:Person>
+            <b:Last>Maia de Abreu</b:Last>
+            <b:Middle>Maria</b:Middle>
+            <b:First>Nair</b:First>
+          </b:Person>
+          <b:Person>
+            <b:Last>Boaventura-Netto</b:Last>
+            <b:Middle>Oswaldo</b:Middle>
+            <b:First>Paulo</b:First>
+          </b:Person>
+          <b:Person>
+            <b:Last>Hahn</b:Last>
+            <b:First>Peter</b:First>
+          </b:Person>
+          <b:Person>
+            <b:Last>Querido</b:Last>
+            <b:First>Tania</b:First>
+          </b:Person>
+        </b:NameList>
+      </b:Author>
+    </b:Author>
+    <b:RefOrder>1</b:RefOrder>
+  </b:Source>
+  <b:Source>
+    <b:Tag>Bur1998</b:Tag>
+    <b:SourceType>Book</b:SourceType>
+    <b:Guid>{8B1BFE2B-8D32-4D3B-8D6A-91A9EBE36B58}</b:Guid>
+    <b:Title>The Quadratic Assignment Problem</b:Title>
+    <b:Year>1998</b:Year>
+    <b:Author>
+      <b:Author>
+        <b:NameList>
+          <b:Person>
+            <b:Last>Burkard</b:Last>
+            <b:First>Rainer</b:First>
+          </b:Person>
+          <b:Person>
+            <b:Last>Cela</b:Last>
+            <b:First>Eranda</b:First>
+          </b:Person>
+          <b:Person>
+            <b:Last>Pardalos</b:Last>
+            <b:Middle>M.</b:Middle>
+            <b:First>Panos</b:First>
+          </b:Person>
+          <b:Person>
+            <b:Last>Pitsoulis</b:Last>
+            <b:Middle>S.</b:Middle>
+            <b:First>Leonidas</b:First>
+          </b:Person>
+        </b:NameList>
+      </b:Author>
+    </b:Author>
+    <b:RefOrder>2</b:RefOrder>
+  </b:Source>
+</b:Sources>
+</file>
+
+<file path=customXml/itemProps1.xml><?xml version="1.0" encoding="utf-8"?>
+<ds:datastoreItem xmlns:ds="http://schemas.openxmlformats.org/officeDocument/2006/customXml" ds:itemID="{19EEC4CF-12B4-4EB1-B7E4-91ADFFF706A2}">
+  <ds:schemaRefs>
+    <ds:schemaRef ds:uri="http://schemas.openxmlformats.org/officeDocument/2006/bibliography"/>
+  </ds:schemaRefs>
+</ds:datastoreItem>
 </file>
</xml_diff>